<commit_message>
I added back my old SDLC work as i read the mark scheme and realised i needed it
</commit_message>
<xml_diff>
--- a/Assignment.docx
+++ b/Assignment.docx
@@ -214,15 +214,194 @@
     <w:p>
       <w:pPr>
         <w:pStyle w:val="Heading1"/>
-        <w:rPr>
-          <w:rFonts w:asciiTheme="minorHAnsi" w:hAnsiTheme="minorHAnsi" w:cstheme="minorHAnsi"/>
-        </w:rPr>
-      </w:pPr>
-      <w:r>
-        <w:rPr>
-          <w:rFonts w:asciiTheme="minorHAnsi" w:hAnsiTheme="minorHAnsi" w:cstheme="minorHAnsi"/>
-        </w:rPr>
+      </w:pPr>
+      <w:r>
         <w:t>Software Development Lifecycle</w:t>
+      </w:r>
+    </w:p>
+    <w:p>
+      <w:r>
+        <w:t xml:space="preserve">The software development lifecycle </w:t>
+      </w:r>
+      <w:r>
+        <w:t xml:space="preserve">provides a structured and systematic framework for software development. This </w:t>
+      </w:r>
+      <w:r>
+        <w:t>organised</w:t>
+      </w:r>
+      <w:r>
+        <w:t xml:space="preserve"> approach helps </w:t>
+      </w:r>
+      <w:r>
+        <w:t>manage</w:t>
+      </w:r>
+      <w:r>
+        <w:t xml:space="preserve"> the complexity of the development process, making it more manageable</w:t>
+      </w:r>
+      <w:r>
+        <w:t>. The software development lifecycle has five stages:</w:t>
+      </w:r>
+    </w:p>
+    <w:p>
+      <w:pPr>
+        <w:pStyle w:val="ListParagraph"/>
+        <w:numPr>
+          <w:ilvl w:val="0"/>
+          <w:numId w:val="6"/>
+        </w:numPr>
+      </w:pPr>
+      <w:r>
+        <w:t>Requirements Analysis</w:t>
+      </w:r>
+    </w:p>
+    <w:p>
+      <w:pPr>
+        <w:pStyle w:val="ListParagraph"/>
+        <w:numPr>
+          <w:ilvl w:val="0"/>
+          <w:numId w:val="6"/>
+        </w:numPr>
+      </w:pPr>
+      <w:r>
+        <w:t>Design</w:t>
+      </w:r>
+    </w:p>
+    <w:p>
+      <w:pPr>
+        <w:pStyle w:val="ListParagraph"/>
+        <w:numPr>
+          <w:ilvl w:val="0"/>
+          <w:numId w:val="6"/>
+        </w:numPr>
+      </w:pPr>
+      <w:r>
+        <w:t>Implementation</w:t>
+      </w:r>
+    </w:p>
+    <w:p>
+      <w:pPr>
+        <w:pStyle w:val="ListParagraph"/>
+        <w:numPr>
+          <w:ilvl w:val="0"/>
+          <w:numId w:val="6"/>
+        </w:numPr>
+      </w:pPr>
+      <w:r>
+        <w:t>Testing</w:t>
+      </w:r>
+    </w:p>
+    <w:p>
+      <w:pPr>
+        <w:pStyle w:val="ListParagraph"/>
+        <w:numPr>
+          <w:ilvl w:val="0"/>
+          <w:numId w:val="6"/>
+        </w:numPr>
+      </w:pPr>
+      <w:r>
+        <w:t>Maintenance/Evolution</w:t>
+      </w:r>
+    </w:p>
+    <w:p>
+      <w:r>
+        <w:t>Projects can fail or be delayed without following the SDLC, leading to companies losing money. There are many versions of the SDLC model, such as Waterfall or Agile, depending on the project you would use.</w:t>
+      </w:r>
+    </w:p>
+    <w:p>
+      <w:pPr>
+        <w:pStyle w:val="Heading2"/>
+      </w:pPr>
+      <w:r>
+        <w:t>Requirements Analysis</w:t>
+      </w:r>
+    </w:p>
+    <w:p>
+      <w:r>
+        <w:t xml:space="preserve">In this stage of the SDLC, you will gather requirements for the software you will develop. These can be split into three parts: functional, non-functional and usability. The functional requirements are the processes the software performs and how it handles inputs. </w:t>
+      </w:r>
+      <w:r>
+        <w:t xml:space="preserve">Non-functional requirements define how well a software system performs rather than what it does. </w:t>
+      </w:r>
+      <w:r>
+        <w:t xml:space="preserve">This covers speed, security, reliability, </w:t>
+      </w:r>
+      <w:r>
+        <w:lastRenderedPageBreak/>
+        <w:t>and how well it meets the functional requirements. Usability requirements ensure the software is user-friendly and meets the needs of its intended users.</w:t>
+      </w:r>
+    </w:p>
+    <w:p>
+      <w:pPr>
+        <w:pStyle w:val="Heading2"/>
+      </w:pPr>
+      <w:r>
+        <w:t>Design</w:t>
+      </w:r>
+    </w:p>
+    <w:p>
+      <w:r>
+        <w:t>In this stage of the SDLC, you will create a blueprint for the software based on the requirements. This will be done by making the software requirements gathered in the previous phase into a structured design document. This will help you move on to further stages of the SDLC as it will keep you on track, ensure that you produce the software that meets the requirements, and mitigate potential risks that can occur later during the project. Examples of these designs include case diagrams, state diagrams and sequence diagrams</w:t>
+      </w:r>
+      <w:r>
+        <w:t>.</w:t>
+      </w:r>
+    </w:p>
+    <w:p>
+      <w:pPr>
+        <w:pStyle w:val="Heading2"/>
+      </w:pPr>
+      <w:r>
+        <w:t>Implementation</w:t>
+      </w:r>
+    </w:p>
+    <w:p>
+      <w:r>
+        <w:t>In the implementation stage of the SDLC, you will start to develop the software based on the designs made in the previous phase.</w:t>
+      </w:r>
+    </w:p>
+    <w:p>
+      <w:pPr>
+        <w:pStyle w:val="Heading2"/>
+      </w:pPr>
+      <w:r>
+        <w:t>Testing</w:t>
+      </w:r>
+    </w:p>
+    <w:p>
+      <w:r>
+        <w:t xml:space="preserve">In the testing stage of the SDLC, you will test the software to ensure it works as expected and contains no errors and fix any errors that do occur. This will help you ensure you have met all the requirements for the project and that the software is working as it should be. After the testing is complete, the software is </w:t>
+      </w:r>
+      <w:proofErr w:type="gramStart"/>
+      <w:r>
+        <w:t>more or less complete</w:t>
+      </w:r>
+      <w:proofErr w:type="gramEnd"/>
+      <w:r>
+        <w:t>.</w:t>
+      </w:r>
+    </w:p>
+    <w:p>
+      <w:pPr>
+        <w:pStyle w:val="Heading2"/>
+      </w:pPr>
+      <w:r>
+        <w:t>Maintenance</w:t>
+      </w:r>
+      <w:r>
+        <w:t>/Evolution</w:t>
+      </w:r>
+    </w:p>
+    <w:p>
+      <w:r>
+        <w:t>In the maintenance/ evolution stage of the SDLC, you will go back to the software if bugs are found, or new features are required to be added.</w:t>
+      </w:r>
+    </w:p>
+    <w:p>
+      <w:pPr>
+        <w:pStyle w:val="Heading2"/>
+      </w:pPr>
+      <w:r>
+        <w:t>Applying the SDLC to my Project</w:t>
       </w:r>
     </w:p>
     <w:p>
@@ -4823,7 +5002,7 @@
           <w:noProof/>
         </w:rPr>
         <w:drawing>
-          <wp:inline distT="0" distB="0" distL="0" distR="0" wp14:anchorId="158AB8DB" wp14:editId="78993CB3">
+          <wp:inline distT="0" distB="0" distL="0" distR="0" wp14:anchorId="158AB8DB" wp14:editId="120EC383">
             <wp:extent cx="5731510" cy="3952240"/>
             <wp:effectExtent l="0" t="0" r="2540" b="0"/>
             <wp:docPr id="1018862306" name="Picture 5" descr="Several different types of software&#10;&#10;Description automatically generated with medium confidence"/>
@@ -7300,6 +7479,119 @@
 <file path=word/numbering.xml><?xml version="1.0" encoding="utf-8"?>
 <w:numbering xmlns:wpc="http://schemas.microsoft.com/office/word/2010/wordprocessingCanvas" xmlns:cx="http://schemas.microsoft.com/office/drawing/2014/chartex" xmlns:cx1="http://schemas.microsoft.com/office/drawing/2015/9/8/chartex" xmlns:cx2="http://schemas.microsoft.com/office/drawing/2015/10/21/chartex" xmlns:cx3="http://schemas.microsoft.com/office/drawing/2016/5/9/chartex" xmlns:cx4="http://schemas.microsoft.com/office/drawing/2016/5/10/chartex" xmlns:cx5="http://schemas.microsoft.com/office/drawing/2016/5/11/chartex" xmlns:cx6="http://schemas.microsoft.com/office/drawing/2016/5/12/chartex" xmlns:cx7="http://schemas.microsoft.com/office/drawing/2016/5/13/chartex" xmlns:cx8="http://schemas.microsoft.com/office/drawing/2016/5/14/chartex" xmlns:mc="http://schemas.openxmlformats.org/markup-compatibility/2006" xmlns:aink="http://schemas.microsoft.com/office/drawing/2016/ink" xmlns:am3d="http://schemas.microsoft.com/office/drawing/2017/model3d" xmlns:o="urn:schemas-microsoft-com:office:office" xmlns:oel="http://schemas.microsoft.com/office/2019/extlst" xmlns:r="http://schemas.openxmlformats.org/officeDocument/2006/relationships" xmlns:m="http://schemas.openxmlformats.org/officeDocument/2006/math" xmlns:v="urn:schemas-microsoft-com:vml" xmlns:wp14="http://schemas.microsoft.com/office/word/2010/wordprocessingDrawing" xmlns:wp="http://schemas.openxmlformats.org/drawingml/2006/wordprocessingDrawing" xmlns:w10="urn:schemas-microsoft-com:office:word" xmlns:w="http://schemas.openxmlformats.org/wordprocessingml/2006/main" xmlns:w14="http://schemas.microsoft.com/office/word/2010/wordml" xmlns:w15="http://schemas.microsoft.com/office/word/2012/wordml" xmlns:w16cex="http://schemas.microsoft.com/office/word/2018/wordml/cex" xmlns:w16cid="http://schemas.microsoft.com/office/word/2016/wordml/cid" xmlns:w16="http://schemas.microsoft.com/office/word/2018/wordml" xmlns:w16du="http://schemas.microsoft.com/office/word/2023/wordml/word16du" xmlns:w16sdtdh="http://schemas.microsoft.com/office/word/2020/wordml/sdtdatahash" xmlns:w16se="http://schemas.microsoft.com/office/word/2015/wordml/symex" xmlns:wpg="http://schemas.microsoft.com/office/word/2010/wordprocessingGroup" xmlns:wpi="http://schemas.microsoft.com/office/word/2010/wordprocessingInk" xmlns:wne="http://schemas.microsoft.com/office/word/2006/wordml" xmlns:wps="http://schemas.microsoft.com/office/word/2010/wordprocessingShape" mc:Ignorable="w14 w15 w16se w16cid w16 w16cex w16sdtdh w16du wp14">
   <w:abstractNum w:abstractNumId="0" w15:restartNumberingAfterBreak="0">
+    <w:nsid w:val="05693C67"/>
+    <w:multiLevelType w:val="hybridMultilevel"/>
+    <w:tmpl w:val="DFAEC11C"/>
+    <w:lvl w:ilvl="0" w:tplc="08090001">
+      <w:start w:val="1"/>
+      <w:numFmt w:val="bullet"/>
+      <w:lvlText w:val=""/>
+      <w:lvlJc w:val="left"/>
+      <w:pPr>
+        <w:ind w:left="720" w:hanging="360"/>
+      </w:pPr>
+      <w:rPr>
+        <w:rFonts w:ascii="Symbol" w:hAnsi="Symbol" w:hint="default"/>
+      </w:rPr>
+    </w:lvl>
+    <w:lvl w:ilvl="1" w:tplc="08090003" w:tentative="1">
+      <w:start w:val="1"/>
+      <w:numFmt w:val="bullet"/>
+      <w:lvlText w:val="o"/>
+      <w:lvlJc w:val="left"/>
+      <w:pPr>
+        <w:ind w:left="1440" w:hanging="360"/>
+      </w:pPr>
+      <w:rPr>
+        <w:rFonts w:ascii="Courier New" w:hAnsi="Courier New" w:cs="Courier New" w:hint="default"/>
+      </w:rPr>
+    </w:lvl>
+    <w:lvl w:ilvl="2" w:tplc="08090005" w:tentative="1">
+      <w:start w:val="1"/>
+      <w:numFmt w:val="bullet"/>
+      <w:lvlText w:val=""/>
+      <w:lvlJc w:val="left"/>
+      <w:pPr>
+        <w:ind w:left="2160" w:hanging="360"/>
+      </w:pPr>
+      <w:rPr>
+        <w:rFonts w:ascii="Wingdings" w:hAnsi="Wingdings" w:hint="default"/>
+      </w:rPr>
+    </w:lvl>
+    <w:lvl w:ilvl="3" w:tplc="08090001" w:tentative="1">
+      <w:start w:val="1"/>
+      <w:numFmt w:val="bullet"/>
+      <w:lvlText w:val=""/>
+      <w:lvlJc w:val="left"/>
+      <w:pPr>
+        <w:ind w:left="2880" w:hanging="360"/>
+      </w:pPr>
+      <w:rPr>
+        <w:rFonts w:ascii="Symbol" w:hAnsi="Symbol" w:hint="default"/>
+      </w:rPr>
+    </w:lvl>
+    <w:lvl w:ilvl="4" w:tplc="08090003" w:tentative="1">
+      <w:start w:val="1"/>
+      <w:numFmt w:val="bullet"/>
+      <w:lvlText w:val="o"/>
+      <w:lvlJc w:val="left"/>
+      <w:pPr>
+        <w:ind w:left="3600" w:hanging="360"/>
+      </w:pPr>
+      <w:rPr>
+        <w:rFonts w:ascii="Courier New" w:hAnsi="Courier New" w:cs="Courier New" w:hint="default"/>
+      </w:rPr>
+    </w:lvl>
+    <w:lvl w:ilvl="5" w:tplc="08090005" w:tentative="1">
+      <w:start w:val="1"/>
+      <w:numFmt w:val="bullet"/>
+      <w:lvlText w:val=""/>
+      <w:lvlJc w:val="left"/>
+      <w:pPr>
+        <w:ind w:left="4320" w:hanging="360"/>
+      </w:pPr>
+      <w:rPr>
+        <w:rFonts w:ascii="Wingdings" w:hAnsi="Wingdings" w:hint="default"/>
+      </w:rPr>
+    </w:lvl>
+    <w:lvl w:ilvl="6" w:tplc="08090001" w:tentative="1">
+      <w:start w:val="1"/>
+      <w:numFmt w:val="bullet"/>
+      <w:lvlText w:val=""/>
+      <w:lvlJc w:val="left"/>
+      <w:pPr>
+        <w:ind w:left="5040" w:hanging="360"/>
+      </w:pPr>
+      <w:rPr>
+        <w:rFonts w:ascii="Symbol" w:hAnsi="Symbol" w:hint="default"/>
+      </w:rPr>
+    </w:lvl>
+    <w:lvl w:ilvl="7" w:tplc="08090003" w:tentative="1">
+      <w:start w:val="1"/>
+      <w:numFmt w:val="bullet"/>
+      <w:lvlText w:val="o"/>
+      <w:lvlJc w:val="left"/>
+      <w:pPr>
+        <w:ind w:left="5760" w:hanging="360"/>
+      </w:pPr>
+      <w:rPr>
+        <w:rFonts w:ascii="Courier New" w:hAnsi="Courier New" w:cs="Courier New" w:hint="default"/>
+      </w:rPr>
+    </w:lvl>
+    <w:lvl w:ilvl="8" w:tplc="08090005" w:tentative="1">
+      <w:start w:val="1"/>
+      <w:numFmt w:val="bullet"/>
+      <w:lvlText w:val=""/>
+      <w:lvlJc w:val="left"/>
+      <w:pPr>
+        <w:ind w:left="6480" w:hanging="360"/>
+      </w:pPr>
+      <w:rPr>
+        <w:rFonts w:ascii="Wingdings" w:hAnsi="Wingdings" w:hint="default"/>
+      </w:rPr>
+    </w:lvl>
+  </w:abstractNum>
+  <w:abstractNum w:abstractNumId="1" w15:restartNumberingAfterBreak="0">
     <w:nsid w:val="21A5791E"/>
     <w:multiLevelType w:val="hybridMultilevel"/>
     <w:tmpl w:val="4104C602"/>
@@ -7388,7 +7680,7 @@
       </w:pPr>
     </w:lvl>
   </w:abstractNum>
-  <w:abstractNum w:abstractNumId="1" w15:restartNumberingAfterBreak="0">
+  <w:abstractNum w:abstractNumId="2" w15:restartNumberingAfterBreak="0">
     <w:nsid w:val="2A843692"/>
     <w:multiLevelType w:val="hybridMultilevel"/>
     <w:tmpl w:val="B9AA31A0"/>
@@ -7477,7 +7769,7 @@
       </w:pPr>
     </w:lvl>
   </w:abstractNum>
-  <w:abstractNum w:abstractNumId="2" w15:restartNumberingAfterBreak="0">
+  <w:abstractNum w:abstractNumId="3" w15:restartNumberingAfterBreak="0">
     <w:nsid w:val="407A5CAC"/>
     <w:multiLevelType w:val="hybridMultilevel"/>
     <w:tmpl w:val="4104C602"/>
@@ -7566,7 +7858,7 @@
       </w:pPr>
     </w:lvl>
   </w:abstractNum>
-  <w:abstractNum w:abstractNumId="3" w15:restartNumberingAfterBreak="0">
+  <w:abstractNum w:abstractNumId="4" w15:restartNumberingAfterBreak="0">
     <w:nsid w:val="49645241"/>
     <w:multiLevelType w:val="hybridMultilevel"/>
     <w:tmpl w:val="18724E04"/>
@@ -7655,7 +7947,7 @@
       </w:pPr>
     </w:lvl>
   </w:abstractNum>
-  <w:abstractNum w:abstractNumId="4" w15:restartNumberingAfterBreak="0">
+  <w:abstractNum w:abstractNumId="5" w15:restartNumberingAfterBreak="0">
     <w:nsid w:val="7CFD598A"/>
     <w:multiLevelType w:val="hybridMultilevel"/>
     <w:tmpl w:val="C0BED616"/>
@@ -7745,19 +8037,22 @@
     </w:lvl>
   </w:abstractNum>
   <w:num w:numId="1" w16cid:durableId="1357610710">
+    <w:abstractNumId w:val="3"/>
+  </w:num>
+  <w:num w:numId="2" w16cid:durableId="1305620828">
+    <w:abstractNumId w:val="1"/>
+  </w:num>
+  <w:num w:numId="3" w16cid:durableId="1851875094">
+    <w:abstractNumId w:val="4"/>
+  </w:num>
+  <w:num w:numId="4" w16cid:durableId="927540188">
+    <w:abstractNumId w:val="5"/>
+  </w:num>
+  <w:num w:numId="5" w16cid:durableId="459760458">
     <w:abstractNumId w:val="2"/>
   </w:num>
-  <w:num w:numId="2" w16cid:durableId="1305620828">
+  <w:num w:numId="6" w16cid:durableId="938490492">
     <w:abstractNumId w:val="0"/>
-  </w:num>
-  <w:num w:numId="3" w16cid:durableId="1851875094">
-    <w:abstractNumId w:val="3"/>
-  </w:num>
-  <w:num w:numId="4" w16cid:durableId="927540188">
-    <w:abstractNumId w:val="4"/>
-  </w:num>
-  <w:num w:numId="5" w16cid:durableId="459760458">
-    <w:abstractNumId w:val="1"/>
   </w:num>
 </w:numbering>
 </file>

</xml_diff>